<commit_message>
added github repos link
</commit_message>
<xml_diff>
--- a/Week-06-Final Project matt bennett.docx
+++ b/Week-06-Final Project matt bennett.docx
@@ -35,6 +35,13 @@
           <w:szCs w:val="24"/>
         </w:rPr>
       </w:pPr>
+      <w:r>
+        <w:rPr>
+          <w:b/>
+          <w:szCs w:val="24"/>
+        </w:rPr>
+        <w:t>https://github.com/ItssBennett/Week-6-Final-project</w:t>
+      </w:r>
     </w:p>
     <w:p>
       <w:pPr>

</xml_diff>